<commit_message>
Artefactos 4 y 5 actualizados
finales??? :D
</commit_message>
<xml_diff>
--- a/Plantillas Artefactos Word/PlantillaArtefacto4.docx
+++ b/Plantillas Artefactos Word/PlantillaArtefacto4.docx
@@ -326,30 +326,17 @@
     </w:p>
     <w:p>
       <w:pPr>
-        <w:pStyle w:val="paragraph"/>
-        <w:spacing w:before="0" w:beforeAutospacing="0" w:after="0" w:afterAutospacing="0"/>
-        <w:jc w:val="both"/>
-        <w:textAlignment w:val="baseline"/>
-        <w:rPr>
-          <w:rFonts w:ascii="Segoe UI" w:hAnsi="Segoe UI" w:cs="Segoe UI"/>
-          <w:sz w:val="18"/>
-          <w:szCs w:val="18"/>
-        </w:rPr>
+        <w:pStyle w:val="NormalWeb"/>
       </w:pPr>
       <w:r>
         <w:rPr>
-          <w:rFonts w:asciiTheme="majorHAnsi" w:eastAsiaTheme="majorEastAsia" w:hAnsiTheme="majorHAnsi" w:cstheme="majorBidi"/>
           <w:noProof/>
-          <w:color w:val="1F4E79" w:themeColor="accent1" w:themeShade="80"/>
-          <w:sz w:val="32"/>
-          <w:szCs w:val="32"/>
-          <w:lang w:eastAsia="en-US"/>
         </w:rPr>
         <w:drawing>
-          <wp:inline distT="0" distB="0" distL="0" distR="0" wp14:anchorId="78FD0173" wp14:editId="4D0A9819">
-            <wp:extent cx="6188710" cy="3569335"/>
-            <wp:effectExtent l="0" t="0" r="2540" b="0"/>
-            <wp:docPr id="1" name="Imagen 1" descr="Diagrama, Esquemático&#10;&#10;Descripción generada automáticamente"/>
+          <wp:inline distT="0" distB="0" distL="0" distR="0" wp14:anchorId="0E6164A9" wp14:editId="2D75E4DC">
+            <wp:extent cx="6232967" cy="3598058"/>
+            <wp:effectExtent l="0" t="0" r="0" b="2540"/>
+            <wp:docPr id="2" name="Imagen 2" descr="Diagrama, Esquemático&#10;&#10;Descripción generada automáticamente"/>
             <wp:cNvGraphicFramePr>
               <a:graphicFrameLocks xmlns:a="http://schemas.openxmlformats.org/drawingml/2006/main" noChangeAspect="1"/>
             </wp:cNvGraphicFramePr>
@@ -357,7 +344,7 @@
               <a:graphicData uri="http://schemas.openxmlformats.org/drawingml/2006/picture">
                 <pic:pic xmlns:pic="http://schemas.openxmlformats.org/drawingml/2006/picture">
                   <pic:nvPicPr>
-                    <pic:cNvPr id="1" name="Imagen 1" descr="Diagrama, Esquemático&#10;&#10;Descripción generada automáticamente"/>
+                    <pic:cNvPr id="2" name="Imagen 2" descr="Diagrama, Esquemático&#10;&#10;Descripción generada automáticamente"/>
                     <pic:cNvPicPr>
                       <a:picLocks noChangeAspect="1" noChangeArrowheads="1"/>
                     </pic:cNvPicPr>
@@ -378,7 +365,7 @@
                   <pic:spPr bwMode="auto">
                     <a:xfrm>
                       <a:off x="0" y="0"/>
-                      <a:ext cx="6188710" cy="3569335"/>
+                      <a:ext cx="6247963" cy="3606715"/>
                     </a:xfrm>
                     <a:prstGeom prst="rect">
                       <a:avLst/>
@@ -394,6 +381,19 @@
           </wp:inline>
         </w:drawing>
       </w:r>
+    </w:p>
+    <w:p>
+      <w:pPr>
+        <w:pStyle w:val="paragraph"/>
+        <w:spacing w:before="0" w:beforeAutospacing="0" w:after="0" w:afterAutospacing="0"/>
+        <w:jc w:val="both"/>
+        <w:textAlignment w:val="baseline"/>
+        <w:rPr>
+          <w:rFonts w:ascii="Segoe UI" w:hAnsi="Segoe UI" w:cs="Segoe UI"/>
+          <w:sz w:val="18"/>
+          <w:szCs w:val="18"/>
+        </w:rPr>
+      </w:pPr>
       <w:r>
         <w:rPr>
           <w:rStyle w:val="eop"/>
@@ -1222,6 +1222,7 @@
     <w:lsdException w:name="HTML Sample" w:semiHidden="1" w:unhideWhenUsed="1"/>
     <w:lsdException w:name="HTML Typewriter" w:semiHidden="1" w:unhideWhenUsed="1"/>
     <w:lsdException w:name="HTML Variable" w:semiHidden="1" w:unhideWhenUsed="1"/>
+    <w:lsdException w:name="Normal Table" w:semiHidden="1" w:unhideWhenUsed="1"/>
     <w:lsdException w:name="annotation subject" w:semiHidden="1" w:unhideWhenUsed="1"/>
     <w:lsdException w:name="No List" w:semiHidden="1" w:unhideWhenUsed="1"/>
     <w:lsdException w:name="Outline List 1" w:semiHidden="1" w:unhideWhenUsed="1"/>
@@ -1268,8 +1269,10 @@
     <w:lsdException w:name="Table Subtle 2" w:semiHidden="1" w:unhideWhenUsed="1"/>
     <w:lsdException w:name="Table Web 1" w:semiHidden="1" w:unhideWhenUsed="1"/>
     <w:lsdException w:name="Table Web 2" w:semiHidden="1" w:unhideWhenUsed="1"/>
+    <w:lsdException w:name="Table Web 3" w:semiHidden="1" w:unhideWhenUsed="1"/>
     <w:lsdException w:name="Balloon Text" w:semiHidden="1" w:unhideWhenUsed="1"/>
     <w:lsdException w:name="Table Grid" w:uiPriority="39"/>
+    <w:lsdException w:name="Table Theme" w:semiHidden="1" w:unhideWhenUsed="1"/>
     <w:lsdException w:name="Placeholder Text" w:semiHidden="1"/>
     <w:lsdException w:name="No Spacing" w:uiPriority="1" w:qFormat="1"/>
     <w:lsdException w:name="Light Shading" w:uiPriority="60"/>
@@ -1777,6 +1780,23 @@
     <w:link w:val="Piedepgina"/>
     <w:uiPriority w:val="99"/>
     <w:rsid w:val="00E30AF3"/>
+  </w:style>
+  <w:style w:type="paragraph" w:styleId="NormalWeb">
+    <w:name w:val="Normal (Web)"/>
+    <w:basedOn w:val="Normal"/>
+    <w:uiPriority w:val="99"/>
+    <w:semiHidden/>
+    <w:unhideWhenUsed/>
+    <w:rsid w:val="00B241AB"/>
+    <w:pPr>
+      <w:spacing w:before="100" w:beforeAutospacing="1" w:after="100" w:afterAutospacing="1" w:line="240" w:lineRule="auto"/>
+    </w:pPr>
+    <w:rPr>
+      <w:rFonts w:ascii="Times New Roman" w:eastAsia="Times New Roman" w:hAnsi="Times New Roman" w:cs="Times New Roman"/>
+      <w:sz w:val="24"/>
+      <w:szCs w:val="24"/>
+      <w:lang w:eastAsia="es-ES"/>
+    </w:rPr>
   </w:style>
 </w:styles>
 </file>

</xml_diff>